<commit_message>
Fixed some aspects of the error analysis
</commit_message>
<xml_diff>
--- a/Symposium Files/frizzell_james_offshore_symposium_draft1.docx
+++ b/Symposium Files/frizzell_james_offshore_symposium_draft1.docx
@@ -689,7 +689,37 @@
     </w:p>
     <w:p>
       <w:r>
-        <w:t>To eliminate the need for complex mathematical equations, neural networks (NN) can be implemented to derive the correlation between inputs and outputs. In this case, a deep neural network (DNN) has been created to predict the RAOs of a vessel with respect to frequency given only the characteristic dimensions of length, beam, draft, and the wave heading angle. With this approach, the calculation of approximate RAOs only requires a few seconds of computational time.</w:t>
+        <w:t xml:space="preserve">To eliminate the need for complex mathematical equations, </w:t>
+      </w:r>
+      <w:r>
+        <w:t>N</w:t>
+      </w:r>
+      <w:r>
+        <w:t xml:space="preserve">eural </w:t>
+      </w:r>
+      <w:r>
+        <w:t>N</w:t>
+      </w:r>
+      <w:r>
+        <w:t xml:space="preserve">etworks (NN) can be implemented to derive the correlation between inputs and outputs. In this case, a </w:t>
+      </w:r>
+      <w:r>
+        <w:t>D</w:t>
+      </w:r>
+      <w:r>
+        <w:t xml:space="preserve">eep </w:t>
+      </w:r>
+      <w:r>
+        <w:t>N</w:t>
+      </w:r>
+      <w:r>
+        <w:t xml:space="preserve">eural </w:t>
+      </w:r>
+      <w:r>
+        <w:t>N</w:t>
+      </w:r>
+      <w:r>
+        <w:t>etwork (DNN) has been created to predict the RAOs of a vessel with respect to frequency given only the characteristic dimensions of length, beam, draft, and the wave heading angle. With this approach, the calculation of approximate RAOs only requires a few seconds of computational time.</w:t>
       </w:r>
     </w:p>
     <w:p>
@@ -725,6 +755,38 @@
       </w:r>
       <w:r>
         <w:t xml:space="preserve">a previous study implementing deep learning techniques was referenced. </w:t>
+      </w:r>
+      <w:r>
+        <w:t>In 2020, a study was performed using neural networks to predict the roll RAO value and the wave frequencies at which they occurred</w:t>
+      </w:r>
+      <w:sdt>
+        <w:sdtPr>
+          <w:id w:val="2105976"/>
+          <w:citation/>
+        </w:sdtPr>
+        <w:sdtContent>
+          <w:r>
+            <w:fldChar w:fldCharType="begin"/>
+          </w:r>
+          <w:r>
+            <w:instrText xml:space="preserve"> CITATION JOET20 \l 1033 </w:instrText>
+          </w:r>
+          <w:r>
+            <w:fldChar w:fldCharType="separate"/>
+          </w:r>
+          <w:r>
+            <w:rPr>
+              <w:noProof/>
+            </w:rPr>
+            <w:t xml:space="preserve"> (Jae and Hyo 2020)</w:t>
+          </w:r>
+          <w:r>
+            <w:fldChar w:fldCharType="end"/>
+          </w:r>
+        </w:sdtContent>
+      </w:sdt>
+      <w:r>
+        <w:t>. This study inspired confidence that it was possible to predict RAOs with deep learning, although the scope of the previous work was limited in comparison to the objectives of this project.</w:t>
       </w:r>
     </w:p>
     <w:p>
@@ -775,6 +837,9 @@
       <w:r>
         <w:t>The model inputs</w:t>
       </w:r>
+      <w:r>
+        <w:t xml:space="preserve"> (independent variables)</w:t>
+      </w:r>
     </w:p>
     <w:p>
       <w:pPr>
@@ -787,6 +852,9 @@
       <w:r>
         <w:t>The model outputs</w:t>
       </w:r>
+      <w:r>
+        <w:t xml:space="preserve"> (dependent variables)</w:t>
+      </w:r>
     </w:p>
     <w:p>
       <w:r>
@@ -853,27 +921,14 @@
       <w:r>
         <w:t xml:space="preserve">Table </w:t>
       </w:r>
-      <w:r>
-        <w:fldChar w:fldCharType="begin"/>
-      </w:r>
-      <w:r>
-        <w:instrText xml:space="preserve"> SEQ Table \* ARABIC </w:instrText>
-      </w:r>
-      <w:r>
-        <w:fldChar w:fldCharType="separate"/>
-      </w:r>
-      <w:r>
-        <w:rPr>
-          <w:noProof/>
-        </w:rPr>
-        <w:t>1</w:t>
-      </w:r>
-      <w:r>
-        <w:rPr>
-          <w:noProof/>
-        </w:rPr>
-        <w:fldChar w:fldCharType="end"/>
-      </w:r>
+      <w:fldSimple w:instr=" SEQ Table \* ARABIC ">
+        <w:r>
+          <w:rPr>
+            <w:noProof/>
+          </w:rPr>
+          <w:t>1</w:t>
+        </w:r>
+      </w:fldSimple>
       <w:bookmarkEnd w:id="0"/>
       <w:r>
         <w:t>: Inputs to Neural Network Model</w:t>
@@ -962,6 +1017,7 @@
           </w:tcPr>
           <w:p>
             <w:r>
+              <w:lastRenderedPageBreak/>
               <w:t>Vessel Beam (meters)</w:t>
             </w:r>
           </w:p>
@@ -1055,7 +1111,142 @@
     <w:p/>
     <w:p>
       <w:r>
-        <w:t xml:space="preserve">To collect the model outputs – the actual RAO values, ANSYS AQWA was used. First, a parametric study was setup in </w:t>
+        <w:t>To collect the model outputs</w:t>
+      </w:r>
+      <w:r>
+        <w:t xml:space="preserve">, </w:t>
+      </w:r>
+      <w:r>
+        <w:t xml:space="preserve">numerically determined </w:t>
+      </w:r>
+      <w:r>
+        <w:t>RAO values</w:t>
+      </w:r>
+      <w:r>
+        <w:t xml:space="preserve"> from </w:t>
+      </w:r>
+      <w:r>
+        <w:t>ANSYS AQWA w</w:t>
+      </w:r>
+      <w:r>
+        <w:t>ere</w:t>
+      </w:r>
+      <w:r>
+        <w:t xml:space="preserve"> used. </w:t>
+      </w:r>
+    </w:p>
+    <w:p>
+      <w:r>
+        <w:t xml:space="preserve">First, a validation study was performed to ensure that the analysis setup would provide accurate results. </w:t>
+      </w:r>
+      <w:r>
+        <w:t xml:space="preserve">A barge that had been previously analyzed for pitch RAOs was evaluated in ANSYS, and the comparison is shown in </w:t>
+      </w:r>
+      <w:r>
+        <w:fldChar w:fldCharType="begin"/>
+      </w:r>
+      <w:r>
+        <w:instrText xml:space="preserve"> REF _Ref93309994 \h </w:instrText>
+      </w:r>
+      <w:r>
+        <w:fldChar w:fldCharType="separate"/>
+      </w:r>
+      <w:r>
+        <w:t xml:space="preserve">Figure </w:t>
+      </w:r>
+      <w:r>
+        <w:rPr>
+          <w:noProof/>
+        </w:rPr>
+        <w:t>1</w:t>
+      </w:r>
+      <w:r>
+        <w:fldChar w:fldCharType="end"/>
+      </w:r>
+      <w:r>
+        <w:t>.</w:t>
+      </w:r>
+    </w:p>
+    <w:p>
+      <w:pPr>
+        <w:keepNext/>
+        <w:jc w:val="center"/>
+      </w:pPr>
+      <w:r>
+        <w:rPr>
+          <w:noProof/>
+        </w:rPr>
+        <w:drawing>
+          <wp:inline distT="0" distB="0" distL="0" distR="0" wp14:anchorId="6AB3A6CE" wp14:editId="790E8866">
+            <wp:extent cx="3515797" cy="2201361"/>
+            <wp:effectExtent l="0" t="0" r="8890" b="8890"/>
+            <wp:docPr id="15" name="Picture 15"/>
+            <wp:cNvGraphicFramePr>
+              <a:graphicFrameLocks xmlns:a="http://schemas.openxmlformats.org/drawingml/2006/main" noChangeAspect="1"/>
+            </wp:cNvGraphicFramePr>
+            <a:graphic xmlns:a="http://schemas.openxmlformats.org/drawingml/2006/main">
+              <a:graphicData uri="http://schemas.openxmlformats.org/drawingml/2006/picture">
+                <pic:pic xmlns:pic="http://schemas.openxmlformats.org/drawingml/2006/picture">
+                  <pic:nvPicPr>
+                    <pic:cNvPr id="15" name="Picture 15"/>
+                    <pic:cNvPicPr/>
+                  </pic:nvPicPr>
+                  <pic:blipFill>
+                    <a:blip r:embed="rId8" cstate="print">
+                      <a:extLst>
+                        <a:ext uri="{28A0092B-C50C-407E-A947-70E740481C1C}">
+                          <a14:useLocalDpi xmlns:a14="http://schemas.microsoft.com/office/drawing/2010/main" val="0"/>
+                        </a:ext>
+                      </a:extLst>
+                    </a:blip>
+                    <a:stretch>
+                      <a:fillRect/>
+                    </a:stretch>
+                  </pic:blipFill>
+                  <pic:spPr>
+                    <a:xfrm>
+                      <a:off x="0" y="0"/>
+                      <a:ext cx="3515797" cy="2201361"/>
+                    </a:xfrm>
+                    <a:prstGeom prst="rect">
+                      <a:avLst/>
+                    </a:prstGeom>
+                  </pic:spPr>
+                </pic:pic>
+              </a:graphicData>
+            </a:graphic>
+          </wp:inline>
+        </w:drawing>
+      </w:r>
+    </w:p>
+    <w:p>
+      <w:pPr>
+        <w:pStyle w:val="Caption"/>
+        <w:jc w:val="center"/>
+      </w:pPr>
+      <w:bookmarkStart w:id="1" w:name="_Ref93309994"/>
+      <w:r>
+        <w:t xml:space="preserve">Figure </w:t>
+      </w:r>
+      <w:fldSimple w:instr=" SEQ Figure \* ARABIC ">
+        <w:r>
+          <w:rPr>
+            <w:noProof/>
+          </w:rPr>
+          <w:t>1</w:t>
+        </w:r>
+      </w:fldSimple>
+      <w:bookmarkEnd w:id="1"/>
+      <w:r>
+        <w:t>: Results of RAO Validation Study</w:t>
+      </w:r>
+    </w:p>
+    <w:p>
+      <w:r>
+        <w:t>A</w:t>
+      </w:r>
+      <w:r>
+        <w:t xml:space="preserve"> parametric study was setup in </w:t>
       </w:r>
       <w:proofErr w:type="spellStart"/>
       <w:r>
@@ -1063,7 +1254,13 @@
       </w:r>
       <w:proofErr w:type="spellEnd"/>
       <w:r>
-        <w:t xml:space="preserve">, in which a box barge with a certain length, beam, and draft would be created and passed into AQWA. Once in AQWA, a point mass was inserted </w:t>
+        <w:t xml:space="preserve">, in which a box barge with a length, beam, and draft would be created and passed into AQWA. </w:t>
+      </w:r>
+      <w:r>
+        <w:t>I</w:t>
+      </w:r>
+      <w:r>
+        <w:t xml:space="preserve">n AQWA, a point mass was inserted </w:t>
       </w:r>
       <w:r>
         <w:t xml:space="preserve">at the volume centroid </w:t>
@@ -1856,7 +2053,10 @@
     </w:p>
     <w:p>
       <w:r>
-        <w:t xml:space="preserve">This completed the setup process for the ANSYS model. The calculation was executed for all datapoints. The computation time averaged </w:t>
+        <w:t xml:space="preserve">The </w:t>
+      </w:r>
+      <w:r>
+        <w:t xml:space="preserve">computation time averaged </w:t>
       </w:r>
       <w:r>
         <w:t>5</w:t>
@@ -1884,6 +2084,7 @@
         <w:rPr>
           <w:noProof/>
         </w:rPr>
+        <w:lastRenderedPageBreak/>
         <w:drawing>
           <wp:inline distT="0" distB="0" distL="0" distR="0" wp14:anchorId="25569927" wp14:editId="573AE7B9">
             <wp:extent cx="5943600" cy="2711450"/>
@@ -1900,7 +2101,7 @@
                     <pic:cNvPicPr/>
                   </pic:nvPicPr>
                   <pic:blipFill>
-                    <a:blip r:embed="rId8">
+                    <a:blip r:embed="rId9">
                       <a:extLst>
                         <a:ext uri="{28A0092B-C50C-407E-A947-70E740481C1C}">
                           <a14:useLocalDpi xmlns:a14="http://schemas.microsoft.com/office/drawing/2010/main" val="0"/>
@@ -1935,27 +2136,14 @@
       <w:r>
         <w:t xml:space="preserve">Figure </w:t>
       </w:r>
-      <w:r>
-        <w:fldChar w:fldCharType="begin"/>
-      </w:r>
-      <w:r>
-        <w:instrText xml:space="preserve"> SEQ Figure \* ARABIC </w:instrText>
-      </w:r>
-      <w:r>
-        <w:fldChar w:fldCharType="separate"/>
-      </w:r>
-      <w:r>
-        <w:rPr>
-          <w:noProof/>
-        </w:rPr>
-        <w:t>1</w:t>
-      </w:r>
-      <w:r>
-        <w:rPr>
-          <w:noProof/>
-        </w:rPr>
-        <w:fldChar w:fldCharType="end"/>
-      </w:r>
+      <w:fldSimple w:instr=" SEQ Figure \* ARABIC ">
+        <w:r>
+          <w:rPr>
+            <w:noProof/>
+          </w:rPr>
+          <w:t>2</w:t>
+        </w:r>
+      </w:fldSimple>
       <w:r>
         <w:t>: Sample Raw Data Output from ANSYS AQWA</w:t>
       </w:r>
@@ -1986,17 +2174,19 @@
     </w:p>
     <w:p>
       <w:r>
-        <w:t xml:space="preserve">Data preprocessing took several steps. First, the frequency-dependent RAO value for </w:t>
+        <w:t xml:space="preserve">Data preprocessing </w:t>
+      </w:r>
+      <w:r>
+        <w:t xml:space="preserve">was conducted in </w:t>
+      </w:r>
+      <w:r>
+        <w:t xml:space="preserve">steps. First, the frequency-dependent RAO value for </w:t>
       </w:r>
       <w:r>
         <w:t>a datapoint was collected. Then, a Python script fit the frequency-dependent RAO value of each degree of freedom to a curve of the form in Equation 6.</w:t>
       </w:r>
       <w:r>
-        <w:t xml:space="preserve"> The critically damped spring equation was selected due to its natural similarity to the data curves. Other curves </w:t>
-      </w:r>
-      <w:r>
-        <w:lastRenderedPageBreak/>
-        <w:t>were considered, including 3</w:t>
+        <w:t xml:space="preserve"> The critically damped spring equation was selected due to its natural similarity to the data curves. Other curves were considered, including 3</w:t>
       </w:r>
       <w:r>
         <w:rPr>
@@ -2190,7 +2380,13 @@
     </w:p>
     <w:p>
       <w:r>
-        <w:t>The free parameters A, B and C were then collected and stored. These became the model outputs.</w:t>
+        <w:t xml:space="preserve">The free parameters A, B and C were then collected and stored. These </w:t>
+      </w:r>
+      <w:r>
+        <w:t xml:space="preserve">were </w:t>
+      </w:r>
+      <w:r>
+        <w:t>the model outputs.</w:t>
       </w:r>
     </w:p>
     <w:p>
@@ -2204,7 +2400,13 @@
         <w:t xml:space="preserve"> of the data processing was 1070 datapoints</w:t>
       </w:r>
       <w:r>
-        <w:t xml:space="preserve">, each with 18 values that described the shape of the RAO curve with respect to frequency. The check that the curve fitting was accurate, the R-Squared between the true data and the fit curve was evaluated, and the summary is shown in </w:t>
+        <w:t>, each with 18 values that described the shape of the RAO curve with respect to frequency. T</w:t>
+      </w:r>
+      <w:r>
+        <w:t>o</w:t>
+      </w:r>
+      <w:r>
+        <w:t xml:space="preserve"> check that the curve fitting was accurate, the R-Squared between the true data and the fit curve was evaluated, and the summary is shown in </w:t>
       </w:r>
       <w:r>
         <w:fldChar w:fldCharType="begin"/>
@@ -2228,10 +2430,25 @@
         <w:fldChar w:fldCharType="end"/>
       </w:r>
       <w:r>
-        <w:t xml:space="preserve">. The RX and RY degrees of freedom tended to have trouble fitting to </w:t>
-      </w:r>
-      <w:r>
-        <w:t>the actual data. This is most likely since the actual Roll and Pitch responses are 0 for certain wave directions, and the curve fit failed to make the exponential equation equal to 0, which in turn pulled the R-Squared score down significantly for those two degrees of freedom.</w:t>
+        <w:t xml:space="preserve">. </w:t>
+      </w:r>
+      <w:r>
+        <w:t>The highest discrepancy was found in roll and pitch</w:t>
+      </w:r>
+      <w:r>
+        <w:t xml:space="preserve">. This is most likely since the actual </w:t>
+      </w:r>
+      <w:r>
+        <w:t>r</w:t>
+      </w:r>
+      <w:r>
+        <w:t xml:space="preserve">oll and </w:t>
+      </w:r>
+      <w:r>
+        <w:t>p</w:t>
+      </w:r>
+      <w:r>
+        <w:t>itch responses are 0 for certain wave directions, and the curve fit failed to make the exponential equation equal to 0, which in turn pulled the R-Squared score down significantly for those two degrees of freedom.</w:t>
       </w:r>
     </w:p>
     <w:p>
@@ -2240,35 +2457,19 @@
         <w:keepNext/>
         <w:jc w:val="center"/>
       </w:pPr>
-      <w:bookmarkStart w:id="1" w:name="_Ref91067122"/>
+      <w:bookmarkStart w:id="2" w:name="_Ref91067122"/>
       <w:r>
         <w:t xml:space="preserve">Table </w:t>
       </w:r>
-      <w:r>
-        <w:fldChar w:fldCharType="begin"/>
-      </w:r>
-      <w:r>
-        <w:instrText xml:space="preserve"> SEQ Table</w:instrText>
-      </w:r>
-      <w:r>
-        <w:instrText xml:space="preserve"> \* ARABIC </w:instrText>
-      </w:r>
-      <w:r>
-        <w:fldChar w:fldCharType="separate"/>
-      </w:r>
-      <w:r>
-        <w:rPr>
-          <w:noProof/>
-        </w:rPr>
-        <w:t>2</w:t>
-      </w:r>
-      <w:r>
-        <w:rPr>
-          <w:noProof/>
-        </w:rPr>
-        <w:fldChar w:fldCharType="end"/>
-      </w:r>
-      <w:bookmarkEnd w:id="1"/>
+      <w:fldSimple w:instr=" SEQ Table \* ARABIC ">
+        <w:r>
+          <w:rPr>
+            <w:noProof/>
+          </w:rPr>
+          <w:t>2</w:t>
+        </w:r>
+      </w:fldSimple>
+      <w:bookmarkEnd w:id="2"/>
       <w:r>
         <w:t>: R-Squared Results of Curve Fit to Raw Data</w:t>
       </w:r>
@@ -2816,12 +3017,6 @@
         </w:tc>
       </w:tr>
     </w:tbl>
-    <w:p/>
-    <w:p>
-      <w:r>
-        <w:t>Now all the components needed to create a neural network had been collected. The inputs – the barge dimensions and wave headings, were compiled with the corresponding outputs – the A, B, and C values for each degree of freedom in a single spreadsheet.</w:t>
-      </w:r>
-    </w:p>
     <w:p>
       <w:pPr>
         <w:rPr>
@@ -2882,7 +3077,11 @@
     </w:p>
     <w:p>
       <w:r>
-        <w:t xml:space="preserve">Using the spreadsheet that was created earlier, the data was read into Python and split into a training and test dataset with the typical 80/20 split. Simple pre-processing methods were employed to prevent any errors – namely dropping any rows with </w:t>
+        <w:lastRenderedPageBreak/>
+        <w:t xml:space="preserve">The input and output data were </w:t>
+      </w:r>
+      <w:r>
+        <w:t xml:space="preserve">read into Python and split into a training and test dataset with the typical 80/20 split. Simple pre-processing methods were employed to prevent any errors – namely dropping any rows with </w:t>
       </w:r>
       <w:proofErr w:type="spellStart"/>
       <w:r>
@@ -2969,7 +3168,6 @@
         <w:rPr>
           <w:noProof/>
         </w:rPr>
-        <w:lastRenderedPageBreak/>
         <w:drawing>
           <wp:inline distT="0" distB="0" distL="0" distR="0" wp14:anchorId="6EA6AC6A" wp14:editId="7152BF81">
             <wp:extent cx="4029075" cy="2421750"/>
@@ -2988,7 +3186,7 @@
                     </pic:cNvPicPr>
                   </pic:nvPicPr>
                   <pic:blipFill>
-                    <a:blip r:embed="rId9">
+                    <a:blip r:embed="rId10">
                       <a:extLst>
                         <a:ext uri="{28A0092B-C50C-407E-A947-70E740481C1C}">
                           <a14:useLocalDpi xmlns:a14="http://schemas.microsoft.com/office/drawing/2010/main" val="0"/>
@@ -3025,33 +3223,20 @@
         <w:pStyle w:val="Caption"/>
         <w:jc w:val="center"/>
       </w:pPr>
-      <w:bookmarkStart w:id="2" w:name="_Ref91068571"/>
       <w:bookmarkStart w:id="3" w:name="_Ref91068565"/>
+      <w:bookmarkStart w:id="4" w:name="_Ref91068571"/>
       <w:r>
         <w:t xml:space="preserve">Figure </w:t>
       </w:r>
-      <w:r>
-        <w:fldChar w:fldCharType="begin"/>
-      </w:r>
-      <w:r>
-        <w:instrText xml:space="preserve"> SEQ Figure \* ARABIC </w:instrText>
-      </w:r>
-      <w:r>
-        <w:fldChar w:fldCharType="separate"/>
-      </w:r>
-      <w:r>
-        <w:rPr>
-          <w:noProof/>
-        </w:rPr>
-        <w:t>2</w:t>
-      </w:r>
-      <w:r>
-        <w:rPr>
-          <w:noProof/>
-        </w:rPr>
-        <w:fldChar w:fldCharType="end"/>
-      </w:r>
-      <w:bookmarkEnd w:id="2"/>
+      <w:fldSimple w:instr=" SEQ Figure \* ARABIC ">
+        <w:r>
+          <w:rPr>
+            <w:noProof/>
+          </w:rPr>
+          <w:t>3</w:t>
+        </w:r>
+      </w:fldSimple>
+      <w:bookmarkEnd w:id="4"/>
       <w:r>
         <w:t>: Results of Neural Network Architecture Parametric Study</w:t>
       </w:r>
@@ -3063,32 +3248,19 @@
         <w:keepNext/>
         <w:jc w:val="center"/>
       </w:pPr>
-      <w:bookmarkStart w:id="4" w:name="_Ref91069150"/>
+      <w:bookmarkStart w:id="5" w:name="_Ref91069150"/>
       <w:r>
         <w:t xml:space="preserve">Table </w:t>
       </w:r>
-      <w:r>
-        <w:fldChar w:fldCharType="begin"/>
-      </w:r>
-      <w:r>
-        <w:instrText xml:space="preserve"> SEQ Table \* ARABIC </w:instrText>
-      </w:r>
-      <w:r>
-        <w:fldChar w:fldCharType="separate"/>
-      </w:r>
-      <w:r>
-        <w:rPr>
-          <w:noProof/>
-        </w:rPr>
-        <w:t>3</w:t>
-      </w:r>
-      <w:r>
-        <w:rPr>
-          <w:noProof/>
-        </w:rPr>
-        <w:fldChar w:fldCharType="end"/>
-      </w:r>
-      <w:bookmarkEnd w:id="4"/>
+      <w:fldSimple w:instr=" SEQ Table \* ARABIC ">
+        <w:r>
+          <w:rPr>
+            <w:noProof/>
+          </w:rPr>
+          <w:t>3</w:t>
+        </w:r>
+      </w:fldSimple>
+      <w:bookmarkEnd w:id="5"/>
       <w:r>
         <w:t>: Selected Neural Network Architecture</w:t>
       </w:r>
@@ -3308,7 +3480,7 @@
                           </pic:cNvPicPr>
                         </pic:nvPicPr>
                         <pic:blipFill rotWithShape="1">
-                          <a:blip r:embed="rId10">
+                          <a:blip r:embed="rId11">
                             <a:extLst>
                               <a:ext uri="{28A0092B-C50C-407E-A947-70E740481C1C}">
                                 <a14:useLocalDpi xmlns:a14="http://schemas.microsoft.com/office/drawing/2010/main" val="0"/>
@@ -3348,34 +3520,24 @@
               <w:pStyle w:val="Caption"/>
               <w:jc w:val="center"/>
             </w:pPr>
-            <w:bookmarkStart w:id="5" w:name="_Ref91069513"/>
+            <w:bookmarkStart w:id="6" w:name="_Ref91069513"/>
             <w:r>
               <w:t xml:space="preserve">Figure </w:t>
             </w:r>
-            <w:r>
-              <w:fldChar w:fldCharType="begin"/>
-            </w:r>
-            <w:r>
-              <w:instrText xml:space="preserve"> SEQ Figure \* ARABIC </w:instrText>
-            </w:r>
-            <w:r>
-              <w:fldChar w:fldCharType="separate"/>
-            </w:r>
-            <w:r>
-              <w:rPr>
-                <w:noProof/>
-              </w:rPr>
-              <w:t>3</w:t>
-            </w:r>
-            <w:r>
-              <w:rPr>
-                <w:noProof/>
-              </w:rPr>
-              <w:fldChar w:fldCharType="end"/>
-            </w:r>
-            <w:bookmarkEnd w:id="5"/>
+            <w:fldSimple w:instr=" SEQ Figure \* ARABIC ">
+              <w:r>
+                <w:rPr>
+                  <w:noProof/>
+                </w:rPr>
+                <w:t>4</w:t>
+              </w:r>
+            </w:fldSimple>
+            <w:bookmarkEnd w:id="6"/>
             <w:r>
               <w:t>: Model Loss During Training Progression</w:t>
+            </w:r>
+            <w:r>
+              <w:t>. This graph was visually inspected to ensure the model was not overfit.</w:t>
             </w:r>
           </w:p>
         </w:tc>
@@ -3415,7 +3577,7 @@
                           </pic:cNvPicPr>
                         </pic:nvPicPr>
                         <pic:blipFill rotWithShape="1">
-                          <a:blip r:embed="rId11">
+                          <a:blip r:embed="rId12">
                             <a:extLst>
                               <a:ext uri="{28A0092B-C50C-407E-A947-70E740481C1C}">
                                 <a14:useLocalDpi xmlns:a14="http://schemas.microsoft.com/office/drawing/2010/main" val="0"/>
@@ -3455,32 +3617,19 @@
               <w:pStyle w:val="Caption"/>
               <w:jc w:val="center"/>
             </w:pPr>
-            <w:bookmarkStart w:id="6" w:name="_Ref91069535"/>
+            <w:bookmarkStart w:id="7" w:name="_Ref91069535"/>
             <w:r>
               <w:t xml:space="preserve">Figure </w:t>
             </w:r>
-            <w:r>
-              <w:fldChar w:fldCharType="begin"/>
-            </w:r>
-            <w:r>
-              <w:instrText xml:space="preserve"> SEQ Figure \* ARABIC </w:instrText>
-            </w:r>
-            <w:r>
-              <w:fldChar w:fldCharType="separate"/>
-            </w:r>
-            <w:r>
-              <w:rPr>
-                <w:noProof/>
-              </w:rPr>
-              <w:t>4</w:t>
-            </w:r>
-            <w:r>
-              <w:rPr>
-                <w:noProof/>
-              </w:rPr>
-              <w:fldChar w:fldCharType="end"/>
-            </w:r>
-            <w:bookmarkEnd w:id="6"/>
+            <w:fldSimple w:instr=" SEQ Figure \* ARABIC ">
+              <w:r>
+                <w:rPr>
+                  <w:noProof/>
+                </w:rPr>
+                <w:t>5</w:t>
+              </w:r>
+            </w:fldSimple>
+            <w:bookmarkEnd w:id="7"/>
             <w:r>
               <w:t xml:space="preserve">: True Values Plotted Against Predicted Values, </w:t>
             </w:r>
@@ -3495,6 +3644,9 @@
             </w:r>
             <w:r>
               <w:t xml:space="preserve"> = 0.717</w:t>
+            </w:r>
+            <w:r>
+              <w:t>. These points are the exponential equation evaluated at wave frequencies from the ANSYS AQWA dataset</w:t>
             </w:r>
           </w:p>
         </w:tc>
@@ -3510,11 +3662,19 @@
     </w:p>
     <w:p>
       <w:r>
-        <w:t xml:space="preserve">With the model creation and training completed, it can be benchmarked against random datapoints. Figure 5 shows the similarity between the predicted values and true values. There are two metrics used to quantify performance. </w:t>
-      </w:r>
-      <w:r>
-        <w:lastRenderedPageBreak/>
-        <w:t xml:space="preserve">Relative percent difference </w:t>
+        <w:t xml:space="preserve">With the model creation and training completed, it can be benchmarked against random datapoints. Figure 5 shows the similarity between the predicted values and true values. </w:t>
+      </w:r>
+      <w:r>
+        <w:t>T</w:t>
+      </w:r>
+      <w:r>
+        <w:t xml:space="preserve">wo metrics </w:t>
+      </w:r>
+      <w:r>
+        <w:t xml:space="preserve">were </w:t>
+      </w:r>
+      <w:r>
+        <w:t xml:space="preserve">used to quantify performance. Relative percent difference </w:t>
       </w:r>
       <w:r>
         <w:t xml:space="preserve">(RPD) </w:t>
@@ -3547,7 +3707,13 @@
         <w:fldChar w:fldCharType="end"/>
       </w:r>
       <w:r>
-        <w:t>, the Sway degree of freedom has an RPD of 100, but a raw error of 0.039 m/m response. So, even though the percent difference is large, the response is only incorrect by about 4 centimeters for every meter of wave height</w:t>
+        <w:t xml:space="preserve">, </w:t>
+      </w:r>
+      <w:r>
+        <w:t>s</w:t>
+      </w:r>
+      <w:r>
+        <w:t>way has an RPD of 100, but a raw error of 0.039 m/m response. So, even though the percent difference is large, the response is only incorrect by about 4 centimeters for every meter of wave height</w:t>
       </w:r>
       <w:r>
         <w:t xml:space="preserve"> – which is still very accurate for a barge 15 meters in length.</w:t>
@@ -3562,10 +3728,11 @@
         <w:rPr>
           <w:noProof/>
         </w:rPr>
+        <w:lastRenderedPageBreak/>
         <w:drawing>
-          <wp:inline distT="0" distB="0" distL="0" distR="0" wp14:anchorId="02AE8A37" wp14:editId="07E15937">
-            <wp:extent cx="5924550" cy="3650252"/>
-            <wp:effectExtent l="0" t="0" r="0" b="7620"/>
+          <wp:inline distT="0" distB="0" distL="0" distR="0" wp14:anchorId="02AE8A37" wp14:editId="289A39BA">
+            <wp:extent cx="5964332" cy="3674763"/>
+            <wp:effectExtent l="0" t="0" r="0" b="1905"/>
             <wp:docPr id="8" name="Picture 8"/>
             <wp:cNvGraphicFramePr>
               <a:graphicFrameLocks xmlns:a="http://schemas.openxmlformats.org/drawingml/2006/main" noChangeAspect="1"/>
@@ -3577,25 +3744,18 @@
                     <pic:cNvPr id="8" name="Picture 8"/>
                     <pic:cNvPicPr/>
                   </pic:nvPicPr>
-                  <pic:blipFill rotWithShape="1">
-                    <a:blip r:embed="rId12" cstate="print">
+                  <pic:blipFill>
+                    <a:blip r:embed="rId13" cstate="print">
                       <a:extLst>
-                        <a:ext uri="{BEBA8EAE-BF5A-486C-A8C5-ECC9F3942E4B}">
-                          <a14:imgProps xmlns:a14="http://schemas.microsoft.com/office/drawing/2010/main">
-                            <a14:imgLayer r:embed="rId13">
-                              <a14:imgEffect>
-                                <a14:saturation sat="400000"/>
-                              </a14:imgEffect>
-                            </a14:imgLayer>
-                          </a14:imgProps>
-                        </a:ext>
                         <a:ext uri="{28A0092B-C50C-407E-A947-70E740481C1C}">
                           <a14:useLocalDpi xmlns:a14="http://schemas.microsoft.com/office/drawing/2010/main" val="0"/>
                         </a:ext>
                       </a:extLst>
                     </a:blip>
-                    <a:srcRect l="8495" r="7996" b="5011"/>
-                    <a:stretch/>
+                    <a:srcRect l="6042" r="6042"/>
+                    <a:stretch>
+                      <a:fillRect/>
+                    </a:stretch>
                   </pic:blipFill>
                   <pic:spPr bwMode="auto">
                     <a:xfrm>
@@ -3626,34 +3786,897 @@
         <w:pStyle w:val="Caption"/>
         <w:jc w:val="center"/>
       </w:pPr>
-      <w:bookmarkStart w:id="7" w:name="_Ref91086064"/>
+      <w:bookmarkStart w:id="8" w:name="_Ref91086064"/>
       <w:r>
         <w:t xml:space="preserve">Figure </w:t>
       </w:r>
+      <w:fldSimple w:instr=" SEQ Figure \* ARABIC ">
+        <w:r>
+          <w:rPr>
+            <w:noProof/>
+          </w:rPr>
+          <w:t>6</w:t>
+        </w:r>
+      </w:fldSimple>
+      <w:bookmarkEnd w:id="8"/>
+      <w:r>
+        <w:t>: Predicted RAO Values</w:t>
+      </w:r>
+    </w:p>
+    <w:p>
+      <w:pPr>
+        <w:pStyle w:val="Heading2"/>
+        <w:jc w:val="left"/>
+        <w:rPr>
+          <w:rFonts w:ascii="Times New Roman" w:hAnsi="Times New Roman" w:cs="Times New Roman"/>
+          <w:b/>
+          <w:bCs/>
+          <w:color w:val="1F3864" w:themeColor="accent1" w:themeShade="80"/>
+          <w:sz w:val="24"/>
+          <w:szCs w:val="24"/>
+        </w:rPr>
+      </w:pPr>
+      <w:r>
+        <w:rPr>
+          <w:rFonts w:ascii="Times New Roman" w:hAnsi="Times New Roman" w:cs="Times New Roman"/>
+          <w:b/>
+          <w:bCs/>
+          <w:color w:val="1F3864" w:themeColor="accent1" w:themeShade="80"/>
+          <w:sz w:val="24"/>
+          <w:szCs w:val="24"/>
+        </w:rPr>
+        <w:t>Error Analysis</w:t>
+      </w:r>
+    </w:p>
+    <w:p>
+      <w:pPr>
+        <w:spacing w:before="240"/>
+      </w:pPr>
+      <w:r>
+        <w:t xml:space="preserve">The robustness of this model is highly important, as the goal of this project was to predict RAOs for any sized vessel. To check this, 120 barge sizes were randomly sampled from the model predictions and compared to the true RAO values. The RPD and raw error for each datapoint was compared to study the effects of barge size, wave heading, and degree of freedom on the </w:t>
+      </w:r>
+      <w:r>
+        <w:t>accuracy of the model.</w:t>
+      </w:r>
+    </w:p>
+    <w:p>
+      <w:pPr>
+        <w:keepNext/>
+        <w:spacing w:before="240"/>
+        <w:jc w:val="center"/>
+      </w:pPr>
+      <w:r>
+        <w:rPr>
+          <w:noProof/>
+        </w:rPr>
+        <w:lastRenderedPageBreak/>
+        <w:drawing>
+          <wp:inline distT="0" distB="0" distL="0" distR="0" wp14:anchorId="346BAC7D" wp14:editId="0AA031E0">
+            <wp:extent cx="5852160" cy="4389120"/>
+            <wp:effectExtent l="0" t="0" r="0" b="0"/>
+            <wp:docPr id="4" name="Picture 4" descr="Chart, scatter chart&#10;&#10;Description automatically generated"/>
+            <wp:cNvGraphicFramePr>
+              <a:graphicFrameLocks xmlns:a="http://schemas.openxmlformats.org/drawingml/2006/main" noChangeAspect="1"/>
+            </wp:cNvGraphicFramePr>
+            <a:graphic xmlns:a="http://schemas.openxmlformats.org/drawingml/2006/main">
+              <a:graphicData uri="http://schemas.openxmlformats.org/drawingml/2006/picture">
+                <pic:pic xmlns:pic="http://schemas.openxmlformats.org/drawingml/2006/picture">
+                  <pic:nvPicPr>
+                    <pic:cNvPr id="4" name="Picture 4" descr="Chart, scatter chart&#10;&#10;Description automatically generated"/>
+                    <pic:cNvPicPr/>
+                  </pic:nvPicPr>
+                  <pic:blipFill>
+                    <a:blip r:embed="rId14">
+                      <a:extLst>
+                        <a:ext uri="{28A0092B-C50C-407E-A947-70E740481C1C}">
+                          <a14:useLocalDpi xmlns:a14="http://schemas.microsoft.com/office/drawing/2010/main" val="0"/>
+                        </a:ext>
+                      </a:extLst>
+                    </a:blip>
+                    <a:stretch>
+                      <a:fillRect/>
+                    </a:stretch>
+                  </pic:blipFill>
+                  <pic:spPr>
+                    <a:xfrm>
+                      <a:off x="0" y="0"/>
+                      <a:ext cx="5852160" cy="4389120"/>
+                    </a:xfrm>
+                    <a:prstGeom prst="rect">
+                      <a:avLst/>
+                    </a:prstGeom>
+                  </pic:spPr>
+                </pic:pic>
+              </a:graphicData>
+            </a:graphic>
+          </wp:inline>
+        </w:drawing>
+      </w:r>
+    </w:p>
+    <w:p>
+      <w:pPr>
+        <w:pStyle w:val="Caption"/>
+        <w:jc w:val="center"/>
+      </w:pPr>
+      <w:bookmarkStart w:id="9" w:name="_Ref93309678"/>
+      <w:bookmarkStart w:id="10" w:name="_Ref93309685"/>
+      <w:r>
+        <w:t xml:space="preserve">Figure </w:t>
+      </w:r>
+      <w:fldSimple w:instr=" SEQ Figure \* ARABIC ">
+        <w:r>
+          <w:rPr>
+            <w:noProof/>
+          </w:rPr>
+          <w:t>7</w:t>
+        </w:r>
+      </w:fldSimple>
+      <w:bookmarkEnd w:id="10"/>
+      <w:r>
+        <w:t>: RPD Error Variation with Waterplane Area</w:t>
+      </w:r>
+      <w:r>
+        <w:t>. There is no clear correlation between barge size and accuracy of the model. Wave heading is depicted as well</w:t>
+      </w:r>
+      <w:r>
+        <w:t>,</w:t>
+      </w:r>
+      <w:r>
+        <w:t xml:space="preserve"> and shows that at 0, 90, and 180 degrees the model is less accurate.</w:t>
+      </w:r>
+      <w:bookmarkEnd w:id="9"/>
+    </w:p>
+    <w:p>
+      <w:pPr>
+        <w:keepNext/>
+        <w:spacing w:before="240"/>
+        <w:jc w:val="center"/>
+      </w:pPr>
+      <w:r>
+        <w:rPr>
+          <w:noProof/>
+        </w:rPr>
+        <w:lastRenderedPageBreak/>
+        <w:drawing>
+          <wp:inline distT="0" distB="0" distL="0" distR="0" wp14:anchorId="367E9030" wp14:editId="607A8D8A">
+            <wp:extent cx="5943600" cy="3219450"/>
+            <wp:effectExtent l="0" t="0" r="0" b="0"/>
+            <wp:docPr id="9" name="Picture 9" descr="Chart, box and whisker chart&#10;&#10;Description automatically generated"/>
+            <wp:cNvGraphicFramePr>
+              <a:graphicFrameLocks xmlns:a="http://schemas.openxmlformats.org/drawingml/2006/main" noChangeAspect="1"/>
+            </wp:cNvGraphicFramePr>
+            <a:graphic xmlns:a="http://schemas.openxmlformats.org/drawingml/2006/main">
+              <a:graphicData uri="http://schemas.openxmlformats.org/drawingml/2006/picture">
+                <pic:pic xmlns:pic="http://schemas.openxmlformats.org/drawingml/2006/picture">
+                  <pic:nvPicPr>
+                    <pic:cNvPr id="9" name="Picture 9" descr="Chart, box and whisker chart&#10;&#10;Description automatically generated"/>
+                    <pic:cNvPicPr/>
+                  </pic:nvPicPr>
+                  <pic:blipFill>
+                    <a:blip r:embed="rId15" cstate="print">
+                      <a:extLst>
+                        <a:ext uri="{28A0092B-C50C-407E-A947-70E740481C1C}">
+                          <a14:useLocalDpi xmlns:a14="http://schemas.microsoft.com/office/drawing/2010/main" val="0"/>
+                        </a:ext>
+                      </a:extLst>
+                    </a:blip>
+                    <a:stretch>
+                      <a:fillRect/>
+                    </a:stretch>
+                  </pic:blipFill>
+                  <pic:spPr>
+                    <a:xfrm>
+                      <a:off x="0" y="0"/>
+                      <a:ext cx="5943600" cy="3219450"/>
+                    </a:xfrm>
+                    <a:prstGeom prst="rect">
+                      <a:avLst/>
+                    </a:prstGeom>
+                  </pic:spPr>
+                </pic:pic>
+              </a:graphicData>
+            </a:graphic>
+          </wp:inline>
+        </w:drawing>
+      </w:r>
+    </w:p>
+    <w:p>
+      <w:pPr>
+        <w:pStyle w:val="Caption"/>
+        <w:jc w:val="center"/>
+      </w:pPr>
+      <w:bookmarkStart w:id="11" w:name="_Ref93309712"/>
+      <w:r>
+        <w:t xml:space="preserve">Figure </w:t>
+      </w:r>
+      <w:fldSimple w:instr=" SEQ Figure \* ARABIC ">
+        <w:r>
+          <w:rPr>
+            <w:noProof/>
+          </w:rPr>
+          <w:t>8</w:t>
+        </w:r>
+      </w:fldSimple>
+      <w:bookmarkEnd w:id="11"/>
+      <w:r>
+        <w:t>: RPD Error</w:t>
+      </w:r>
+      <w:r>
+        <w:rPr>
+          <w:noProof/>
+        </w:rPr>
+        <w:t xml:space="preserve"> Variation for Degrees of Freedom with Wave Heading. </w:t>
+      </w:r>
+      <w:r>
+        <w:rPr>
+          <w:noProof/>
+        </w:rPr>
+        <w:t>Again, a</w:t>
+      </w:r>
+      <w:r>
+        <w:rPr>
+          <w:noProof/>
+        </w:rPr>
+        <w:t>t 0, 90, and 180 degrees three of the six degrees of freedom have high error. These three correspond t</w:t>
+      </w:r>
+      <w:r>
+        <w:rPr>
+          <w:noProof/>
+        </w:rPr>
+        <w:t>o the directions where the actual response is zero.</w:t>
+      </w:r>
+    </w:p>
+    <w:tbl>
+      <w:tblPr>
+        <w:tblStyle w:val="TableGrid"/>
+        <w:tblW w:w="0" w:type="auto"/>
+        <w:tblBorders>
+          <w:top w:val="none" w:sz="0" w:space="0" w:color="auto"/>
+          <w:left w:val="none" w:sz="0" w:space="0" w:color="auto"/>
+          <w:bottom w:val="none" w:sz="0" w:space="0" w:color="auto"/>
+          <w:right w:val="none" w:sz="0" w:space="0" w:color="auto"/>
+          <w:insideH w:val="none" w:sz="0" w:space="0" w:color="auto"/>
+          <w:insideV w:val="none" w:sz="0" w:space="0" w:color="auto"/>
+        </w:tblBorders>
+        <w:tblLook w:val="04A0" w:firstRow="1" w:lastRow="0" w:firstColumn="1" w:lastColumn="0" w:noHBand="0" w:noVBand="1"/>
+      </w:tblPr>
+      <w:tblGrid>
+        <w:gridCol w:w="4680"/>
+        <w:gridCol w:w="4680"/>
+      </w:tblGrid>
+      <w:tr>
+        <w:tc>
+          <w:tcPr>
+            <w:tcW w:w="4675" w:type="dxa"/>
+          </w:tcPr>
+          <w:p>
+            <w:pPr>
+              <w:keepNext/>
+              <w:spacing w:before="240"/>
+            </w:pPr>
+            <w:r>
+              <w:rPr>
+                <w:noProof/>
+              </w:rPr>
+              <w:drawing>
+                <wp:inline distT="0" distB="0" distL="0" distR="0" wp14:anchorId="05EAF14E" wp14:editId="2137E8A6">
+                  <wp:extent cx="2971800" cy="1609344"/>
+                  <wp:effectExtent l="0" t="0" r="0" b="0"/>
+                  <wp:docPr id="10" name="Picture 10" descr="Chart&#10;&#10;Description automatically generated"/>
+                  <wp:cNvGraphicFramePr>
+                    <a:graphicFrameLocks xmlns:a="http://schemas.openxmlformats.org/drawingml/2006/main" noChangeAspect="1"/>
+                  </wp:cNvGraphicFramePr>
+                  <a:graphic xmlns:a="http://schemas.openxmlformats.org/drawingml/2006/main">
+                    <a:graphicData uri="http://schemas.openxmlformats.org/drawingml/2006/picture">
+                      <pic:pic xmlns:pic="http://schemas.openxmlformats.org/drawingml/2006/picture">
+                        <pic:nvPicPr>
+                          <pic:cNvPr id="10" name="Picture 10" descr="Chart&#10;&#10;Description automatically generated"/>
+                          <pic:cNvPicPr/>
+                        </pic:nvPicPr>
+                        <pic:blipFill>
+                          <a:blip r:embed="rId16" cstate="print">
+                            <a:extLst>
+                              <a:ext uri="{28A0092B-C50C-407E-A947-70E740481C1C}">
+                                <a14:useLocalDpi xmlns:a14="http://schemas.microsoft.com/office/drawing/2010/main" val="0"/>
+                              </a:ext>
+                            </a:extLst>
+                          </a:blip>
+                          <a:stretch>
+                            <a:fillRect/>
+                          </a:stretch>
+                        </pic:blipFill>
+                        <pic:spPr>
+                          <a:xfrm>
+                            <a:off x="0" y="0"/>
+                            <a:ext cx="2971800" cy="1609344"/>
+                          </a:xfrm>
+                          <a:prstGeom prst="rect">
+                            <a:avLst/>
+                          </a:prstGeom>
+                        </pic:spPr>
+                      </pic:pic>
+                    </a:graphicData>
+                  </a:graphic>
+                </wp:inline>
+              </w:drawing>
+            </w:r>
+          </w:p>
+          <w:p>
+            <w:pPr>
+              <w:pStyle w:val="Caption"/>
+              <w:jc w:val="center"/>
+            </w:pPr>
+            <w:bookmarkStart w:id="12" w:name="_Ref93309739"/>
+            <w:r>
+              <w:t xml:space="preserve">Figure </w:t>
+            </w:r>
+            <w:fldSimple w:instr=" SEQ Figure \* ARABIC ">
+              <w:r>
+                <w:rPr>
+                  <w:noProof/>
+                </w:rPr>
+                <w:t>9</w:t>
+              </w:r>
+            </w:fldSimple>
+            <w:bookmarkEnd w:id="12"/>
+            <w:r>
+              <w:t>: Raw Error Variation for Rotational Degrees of Freedom with Wave Heading</w:t>
+            </w:r>
+            <w:r>
+              <w:t>.</w:t>
+            </w:r>
+            <w:r>
+              <w:t xml:space="preserve"> </w:t>
+            </w:r>
+            <w:r>
+              <w:t>The degrees of freedom with large raw error have low RPD error at the same wave heading, as pictured in</w:t>
+            </w:r>
+            <w:r>
+              <w:t xml:space="preserve"> </w:t>
+            </w:r>
+            <w:r>
+              <w:fldChar w:fldCharType="begin"/>
+            </w:r>
+            <w:r>
+              <w:instrText xml:space="preserve"> REF _Ref93309712 \h </w:instrText>
+            </w:r>
+            <w:r>
+              <w:fldChar w:fldCharType="separate"/>
+            </w:r>
+            <w:r>
+              <w:t xml:space="preserve">Figure </w:t>
+            </w:r>
+            <w:r>
+              <w:rPr>
+                <w:noProof/>
+              </w:rPr>
+              <w:t>8</w:t>
+            </w:r>
+            <w:r>
+              <w:fldChar w:fldCharType="end"/>
+            </w:r>
+            <w:r>
+              <w:t>.</w:t>
+            </w:r>
+          </w:p>
+        </w:tc>
+        <w:tc>
+          <w:tcPr>
+            <w:tcW w:w="4675" w:type="dxa"/>
+          </w:tcPr>
+          <w:p>
+            <w:pPr>
+              <w:keepNext/>
+              <w:spacing w:before="240"/>
+            </w:pPr>
+            <w:r>
+              <w:rPr>
+                <w:noProof/>
+              </w:rPr>
+              <w:drawing>
+                <wp:inline distT="0" distB="0" distL="0" distR="0" wp14:anchorId="5C394FF2" wp14:editId="1DBCD9F9">
+                  <wp:extent cx="2971800" cy="1609344"/>
+                  <wp:effectExtent l="0" t="0" r="0" b="0"/>
+                  <wp:docPr id="11" name="Picture 11" descr="Chart&#10;&#10;Description automatically generated"/>
+                  <wp:cNvGraphicFramePr>
+                    <a:graphicFrameLocks xmlns:a="http://schemas.openxmlformats.org/drawingml/2006/main" noChangeAspect="1"/>
+                  </wp:cNvGraphicFramePr>
+                  <a:graphic xmlns:a="http://schemas.openxmlformats.org/drawingml/2006/main">
+                    <a:graphicData uri="http://schemas.openxmlformats.org/drawingml/2006/picture">
+                      <pic:pic xmlns:pic="http://schemas.openxmlformats.org/drawingml/2006/picture">
+                        <pic:nvPicPr>
+                          <pic:cNvPr id="11" name="Picture 11" descr="Chart&#10;&#10;Description automatically generated"/>
+                          <pic:cNvPicPr/>
+                        </pic:nvPicPr>
+                        <pic:blipFill>
+                          <a:blip r:embed="rId17" cstate="print">
+                            <a:extLst>
+                              <a:ext uri="{28A0092B-C50C-407E-A947-70E740481C1C}">
+                                <a14:useLocalDpi xmlns:a14="http://schemas.microsoft.com/office/drawing/2010/main" val="0"/>
+                              </a:ext>
+                            </a:extLst>
+                          </a:blip>
+                          <a:stretch>
+                            <a:fillRect/>
+                          </a:stretch>
+                        </pic:blipFill>
+                        <pic:spPr>
+                          <a:xfrm>
+                            <a:off x="0" y="0"/>
+                            <a:ext cx="2971800" cy="1609344"/>
+                          </a:xfrm>
+                          <a:prstGeom prst="rect">
+                            <a:avLst/>
+                          </a:prstGeom>
+                        </pic:spPr>
+                      </pic:pic>
+                    </a:graphicData>
+                  </a:graphic>
+                </wp:inline>
+              </w:drawing>
+            </w:r>
+          </w:p>
+          <w:p>
+            <w:pPr>
+              <w:pStyle w:val="Caption"/>
+              <w:jc w:val="center"/>
+            </w:pPr>
+            <w:bookmarkStart w:id="13" w:name="_Ref93309757"/>
+            <w:r>
+              <w:t xml:space="preserve">Figure </w:t>
+            </w:r>
+            <w:fldSimple w:instr=" SEQ Figure \* ARABIC ">
+              <w:r>
+                <w:rPr>
+                  <w:noProof/>
+                </w:rPr>
+                <w:t>10</w:t>
+              </w:r>
+            </w:fldSimple>
+            <w:bookmarkEnd w:id="13"/>
+            <w:r>
+              <w:t>: Raw Error Variation for Linear Degrees of Freedom with Wave Heading</w:t>
+            </w:r>
+            <w:r>
+              <w:t>. The degrees of freedom with large raw error have low RPD error at the same wave heading, as pictured in</w:t>
+            </w:r>
+            <w:r>
+              <w:t xml:space="preserve"> </w:t>
+            </w:r>
+            <w:r>
+              <w:fldChar w:fldCharType="begin"/>
+            </w:r>
+            <w:r>
+              <w:instrText xml:space="preserve"> REF _Ref93309712 \h </w:instrText>
+            </w:r>
+            <w:r>
+              <w:fldChar w:fldCharType="separate"/>
+            </w:r>
+            <w:r>
+              <w:t xml:space="preserve">Figure </w:t>
+            </w:r>
+            <w:r>
+              <w:rPr>
+                <w:noProof/>
+              </w:rPr>
+              <w:t>8</w:t>
+            </w:r>
+            <w:r>
+              <w:fldChar w:fldCharType="end"/>
+            </w:r>
+            <w:r>
+              <w:t>.</w:t>
+            </w:r>
+          </w:p>
+        </w:tc>
+      </w:tr>
+    </w:tbl>
+    <w:p>
+      <w:pPr>
+        <w:spacing w:before="240"/>
+      </w:pPr>
+    </w:p>
+    <w:p>
+      <w:pPr>
+        <w:spacing w:before="240"/>
+      </w:pPr>
+    </w:p>
+    <w:p>
+      <w:pPr>
+        <w:keepNext/>
+        <w:spacing w:before="240"/>
+        <w:jc w:val="center"/>
+      </w:pPr>
+      <w:r>
+        <w:rPr>
+          <w:noProof/>
+        </w:rPr>
+        <w:lastRenderedPageBreak/>
+        <w:drawing>
+          <wp:inline distT="0" distB="0" distL="0" distR="0" wp14:anchorId="308AACBC" wp14:editId="66467615">
+            <wp:extent cx="5852172" cy="2947422"/>
+            <wp:effectExtent l="0" t="0" r="0" b="5715"/>
+            <wp:docPr id="12" name="Picture 12"/>
+            <wp:cNvGraphicFramePr>
+              <a:graphicFrameLocks xmlns:a="http://schemas.openxmlformats.org/drawingml/2006/main" noChangeAspect="1"/>
+            </wp:cNvGraphicFramePr>
+            <a:graphic xmlns:a="http://schemas.openxmlformats.org/drawingml/2006/main">
+              <a:graphicData uri="http://schemas.openxmlformats.org/drawingml/2006/picture">
+                <pic:pic xmlns:pic="http://schemas.openxmlformats.org/drawingml/2006/picture">
+                  <pic:nvPicPr>
+                    <pic:cNvPr id="12" name="Picture 12"/>
+                    <pic:cNvPicPr/>
+                  </pic:nvPicPr>
+                  <pic:blipFill>
+                    <a:blip r:embed="rId18" cstate="print">
+                      <a:extLst>
+                        <a:ext uri="{28A0092B-C50C-407E-A947-70E740481C1C}">
+                          <a14:useLocalDpi xmlns:a14="http://schemas.microsoft.com/office/drawing/2010/main" val="0"/>
+                        </a:ext>
+                      </a:extLst>
+                    </a:blip>
+                    <a:stretch>
+                      <a:fillRect/>
+                    </a:stretch>
+                  </pic:blipFill>
+                  <pic:spPr>
+                    <a:xfrm>
+                      <a:off x="0" y="0"/>
+                      <a:ext cx="5852172" cy="2947422"/>
+                    </a:xfrm>
+                    <a:prstGeom prst="rect">
+                      <a:avLst/>
+                    </a:prstGeom>
+                  </pic:spPr>
+                </pic:pic>
+              </a:graphicData>
+            </a:graphic>
+          </wp:inline>
+        </w:drawing>
+      </w:r>
+    </w:p>
+    <w:p>
+      <w:pPr>
+        <w:pStyle w:val="Caption"/>
+        <w:jc w:val="center"/>
+      </w:pPr>
+      <w:bookmarkStart w:id="14" w:name="_Ref93309788"/>
+      <w:r>
+        <w:t xml:space="preserve">Figure </w:t>
+      </w:r>
+      <w:fldSimple w:instr=" SEQ Figure \* ARABIC ">
+        <w:r>
+          <w:rPr>
+            <w:noProof/>
+          </w:rPr>
+          <w:t>11</w:t>
+        </w:r>
+      </w:fldSimple>
+      <w:bookmarkEnd w:id="14"/>
+      <w:r>
+        <w:t>: RPD Error Variation with Degree of Freedom</w:t>
+      </w:r>
+      <w:r>
+        <w:t>. Sway, roll, and yaw have the highest RPD error.</w:t>
+      </w:r>
+    </w:p>
+    <w:tbl>
+      <w:tblPr>
+        <w:tblStyle w:val="TableGrid"/>
+        <w:tblW w:w="0" w:type="auto"/>
+        <w:tblBorders>
+          <w:top w:val="none" w:sz="0" w:space="0" w:color="auto"/>
+          <w:left w:val="none" w:sz="0" w:space="0" w:color="auto"/>
+          <w:bottom w:val="none" w:sz="0" w:space="0" w:color="auto"/>
+          <w:right w:val="none" w:sz="0" w:space="0" w:color="auto"/>
+          <w:insideH w:val="none" w:sz="0" w:space="0" w:color="auto"/>
+          <w:insideV w:val="none" w:sz="0" w:space="0" w:color="auto"/>
+        </w:tblBorders>
+        <w:tblLook w:val="04A0" w:firstRow="1" w:lastRow="0" w:firstColumn="1" w:lastColumn="0" w:noHBand="0" w:noVBand="1"/>
+      </w:tblPr>
+      <w:tblGrid>
+        <w:gridCol w:w="4765"/>
+        <w:gridCol w:w="4595"/>
+      </w:tblGrid>
+      <w:tr>
+        <w:tc>
+          <w:tcPr>
+            <w:tcW w:w="4675" w:type="dxa"/>
+          </w:tcPr>
+          <w:p>
+            <w:pPr>
+              <w:keepNext/>
+            </w:pPr>
+            <w:r>
+              <w:rPr>
+                <w:noProof/>
+              </w:rPr>
+              <w:drawing>
+                <wp:inline distT="0" distB="0" distL="0" distR="0" wp14:anchorId="7E4AC6CE" wp14:editId="15B9BAC2">
+                  <wp:extent cx="2935224" cy="2651760"/>
+                  <wp:effectExtent l="0" t="0" r="0" b="0"/>
+                  <wp:docPr id="13" name="Picture 13" descr="Chart, box and whisker chart&#10;&#10;Description automatically generated"/>
+                  <wp:cNvGraphicFramePr>
+                    <a:graphicFrameLocks xmlns:a="http://schemas.openxmlformats.org/drawingml/2006/main" noChangeAspect="1"/>
+                  </wp:cNvGraphicFramePr>
+                  <a:graphic xmlns:a="http://schemas.openxmlformats.org/drawingml/2006/main">
+                    <a:graphicData uri="http://schemas.openxmlformats.org/drawingml/2006/picture">
+                      <pic:pic xmlns:pic="http://schemas.openxmlformats.org/drawingml/2006/picture">
+                        <pic:nvPicPr>
+                          <pic:cNvPr id="13" name="Picture 13" descr="Chart, box and whisker chart&#10;&#10;Description automatically generated"/>
+                          <pic:cNvPicPr/>
+                        </pic:nvPicPr>
+                        <pic:blipFill rotWithShape="1">
+                          <a:blip r:embed="rId19" cstate="print">
+                            <a:extLst>
+                              <a:ext uri="{28A0092B-C50C-407E-A947-70E740481C1C}">
+                                <a14:useLocalDpi xmlns:a14="http://schemas.microsoft.com/office/drawing/2010/main" val="0"/>
+                              </a:ext>
+                            </a:extLst>
+                          </a:blip>
+                          <a:srcRect l="12660" t="15681" r="46474" b="16272"/>
+                          <a:stretch/>
+                        </pic:blipFill>
+                        <pic:spPr bwMode="auto">
+                          <a:xfrm>
+                            <a:off x="0" y="0"/>
+                            <a:ext cx="2935224" cy="2651760"/>
+                          </a:xfrm>
+                          <a:prstGeom prst="rect">
+                            <a:avLst/>
+                          </a:prstGeom>
+                          <a:ln>
+                            <a:noFill/>
+                          </a:ln>
+                          <a:extLst>
+                            <a:ext uri="{53640926-AAD7-44D8-BBD7-CCE9431645EC}">
+                              <a14:shadowObscured xmlns:a14="http://schemas.microsoft.com/office/drawing/2010/main"/>
+                            </a:ext>
+                          </a:extLst>
+                        </pic:spPr>
+                      </pic:pic>
+                    </a:graphicData>
+                  </a:graphic>
+                </wp:inline>
+              </w:drawing>
+            </w:r>
+          </w:p>
+          <w:p>
+            <w:pPr>
+              <w:pStyle w:val="Caption"/>
+              <w:jc w:val="center"/>
+            </w:pPr>
+            <w:r>
+              <w:t xml:space="preserve">Figure </w:t>
+            </w:r>
+            <w:fldSimple w:instr=" SEQ Figure \* ARABIC ">
+              <w:r>
+                <w:rPr>
+                  <w:noProof/>
+                </w:rPr>
+                <w:t>12</w:t>
+              </w:r>
+            </w:fldSimple>
+            <w:r>
+              <w:t>: Raw Error Variation with Rotational Degrees of Freedom</w:t>
+            </w:r>
+            <w:r>
+              <w:t xml:space="preserve">. Like </w:t>
+            </w:r>
+            <w:r>
+              <w:fldChar w:fldCharType="begin"/>
+            </w:r>
+            <w:r>
+              <w:instrText xml:space="preserve"> REF _Ref93309739 \h </w:instrText>
+            </w:r>
+            <w:r>
+              <w:fldChar w:fldCharType="separate"/>
+            </w:r>
+            <w:r>
+              <w:t xml:space="preserve">Figure </w:t>
+            </w:r>
+            <w:r>
+              <w:rPr>
+                <w:noProof/>
+              </w:rPr>
+              <w:t>9</w:t>
+            </w:r>
+            <w:r>
+              <w:fldChar w:fldCharType="end"/>
+            </w:r>
+            <w:r>
+              <w:t xml:space="preserve"> </w:t>
+            </w:r>
+            <w:r>
+              <w:t xml:space="preserve">and </w:t>
+            </w:r>
+            <w:r>
+              <w:fldChar w:fldCharType="begin"/>
+            </w:r>
+            <w:r>
+              <w:instrText xml:space="preserve"> REF _Ref93309757 \h </w:instrText>
+            </w:r>
+            <w:r>
+              <w:fldChar w:fldCharType="separate"/>
+            </w:r>
+            <w:r>
+              <w:t xml:space="preserve">Figure </w:t>
+            </w:r>
+            <w:r>
+              <w:rPr>
+                <w:noProof/>
+              </w:rPr>
+              <w:t>10</w:t>
+            </w:r>
+            <w:r>
+              <w:fldChar w:fldCharType="end"/>
+            </w:r>
+            <w:r>
+              <w:t>, the degrees of freedom with high raw error are the same degrees of freedom with low RPD error.</w:t>
+            </w:r>
+          </w:p>
+        </w:tc>
+        <w:tc>
+          <w:tcPr>
+            <w:tcW w:w="4675" w:type="dxa"/>
+          </w:tcPr>
+          <w:p>
+            <w:pPr>
+              <w:keepNext/>
+            </w:pPr>
+            <w:r>
+              <w:rPr>
+                <w:noProof/>
+              </w:rPr>
+              <w:drawing>
+                <wp:inline distT="0" distB="0" distL="0" distR="0" wp14:anchorId="68092D1C" wp14:editId="43148A8D">
+                  <wp:extent cx="2825496" cy="2651760"/>
+                  <wp:effectExtent l="0" t="0" r="0" b="0"/>
+                  <wp:docPr id="14" name="Picture 14" descr="Chart, box and whisker chart&#10;&#10;Description automatically generated"/>
+                  <wp:cNvGraphicFramePr>
+                    <a:graphicFrameLocks xmlns:a="http://schemas.openxmlformats.org/drawingml/2006/main" noChangeAspect="1"/>
+                  </wp:cNvGraphicFramePr>
+                  <a:graphic xmlns:a="http://schemas.openxmlformats.org/drawingml/2006/main">
+                    <a:graphicData uri="http://schemas.openxmlformats.org/drawingml/2006/picture">
+                      <pic:pic xmlns:pic="http://schemas.openxmlformats.org/drawingml/2006/picture">
+                        <pic:nvPicPr>
+                          <pic:cNvPr id="14" name="Picture 14" descr="Chart, box and whisker chart&#10;&#10;Description automatically generated"/>
+                          <pic:cNvPicPr/>
+                        </pic:nvPicPr>
+                        <pic:blipFill rotWithShape="1">
+                          <a:blip r:embed="rId20" cstate="print">
+                            <a:extLst>
+                              <a:ext uri="{28A0092B-C50C-407E-A947-70E740481C1C}">
+                                <a14:useLocalDpi xmlns:a14="http://schemas.microsoft.com/office/drawing/2010/main" val="0"/>
+                              </a:ext>
+                            </a:extLst>
+                          </a:blip>
+                          <a:srcRect l="15385" t="15977" r="45833" b="16863"/>
+                          <a:stretch/>
+                        </pic:blipFill>
+                        <pic:spPr bwMode="auto">
+                          <a:xfrm>
+                            <a:off x="0" y="0"/>
+                            <a:ext cx="2825496" cy="2651760"/>
+                          </a:xfrm>
+                          <a:prstGeom prst="rect">
+                            <a:avLst/>
+                          </a:prstGeom>
+                          <a:ln>
+                            <a:noFill/>
+                          </a:ln>
+                          <a:extLst>
+                            <a:ext uri="{53640926-AAD7-44D8-BBD7-CCE9431645EC}">
+                              <a14:shadowObscured xmlns:a14="http://schemas.microsoft.com/office/drawing/2010/main"/>
+                            </a:ext>
+                          </a:extLst>
+                        </pic:spPr>
+                      </pic:pic>
+                    </a:graphicData>
+                  </a:graphic>
+                </wp:inline>
+              </w:drawing>
+            </w:r>
+          </w:p>
+          <w:p>
+            <w:pPr>
+              <w:pStyle w:val="Caption"/>
+              <w:jc w:val="center"/>
+            </w:pPr>
+            <w:r>
+              <w:t xml:space="preserve">Figure </w:t>
+            </w:r>
+            <w:fldSimple w:instr=" SEQ Figure \* ARABIC ">
+              <w:r>
+                <w:rPr>
+                  <w:noProof/>
+                </w:rPr>
+                <w:t>13</w:t>
+              </w:r>
+            </w:fldSimple>
+            <w:r>
+              <w:t>: Raw Error Variation with Linear Degrees of Freedom</w:t>
+            </w:r>
+            <w:r>
+              <w:t>. The sway degree of freedom has both high raw error and high RPD error, seen in</w:t>
+            </w:r>
+            <w:r>
+              <w:t xml:space="preserve"> </w:t>
+            </w:r>
+            <w:r>
+              <w:fldChar w:fldCharType="begin"/>
+            </w:r>
+            <w:r>
+              <w:instrText xml:space="preserve"> REF _Ref93309788 \h </w:instrText>
+            </w:r>
+            <w:r>
+              <w:fldChar w:fldCharType="separate"/>
+            </w:r>
+            <w:r>
+              <w:t xml:space="preserve">Figure </w:t>
+            </w:r>
+            <w:r>
+              <w:rPr>
+                <w:noProof/>
+              </w:rPr>
+              <w:t>11</w:t>
+            </w:r>
+            <w:r>
+              <w:fldChar w:fldCharType="end"/>
+            </w:r>
+            <w:r>
+              <w:t>.</w:t>
+            </w:r>
+          </w:p>
+        </w:tc>
+      </w:tr>
+    </w:tbl>
+    <w:p/>
+    <w:p>
+      <w:pPr>
+        <w:spacing w:before="240"/>
+      </w:pPr>
+      <w:r>
+        <w:t xml:space="preserve">Although </w:t>
+      </w:r>
+      <w:r>
+        <w:t>there are some inaccuracies in the predictive power of this model, it is generally able to produce results that are within reason. There are a few ways to improve this. First, the model could be split into two models – one for the linear degrees of freedom and one for the rotational degrees of freedom. It is possible that the curve shape of the roll, pitch, and yaw RAOs does not fit cleanly into the exponential equation provided, which would also explain the errors seen in Table 2. If a better general equation was found for these degrees of freedom, a new model could be trained to find parameters and the results may be more accurate.</w:t>
+      </w:r>
+    </w:p>
+    <w:p>
+      <w:pPr>
+        <w:spacing w:before="240"/>
+      </w:pPr>
+      <w:r>
+        <w:lastRenderedPageBreak/>
+        <w:t>Additionally, a larger dataset could be collected. With more data, the neural network has more ability to learn the correlations between the input and output parameters, which increases the accuracy. This could possibly increase the R-Squared score from</w:t>
+      </w:r>
+      <w:r>
+        <w:t xml:space="preserve"> </w:t>
+      </w:r>
       <w:r>
         <w:fldChar w:fldCharType="begin"/>
       </w:r>
       <w:r>
-        <w:instrText xml:space="preserve"> SEQ Figure \* ARABIC </w:instrText>
+        <w:instrText xml:space="preserve"> REF _Ref91069535 \h </w:instrText>
       </w:r>
       <w:r>
         <w:fldChar w:fldCharType="separate"/>
       </w:r>
       <w:r>
+        <w:t xml:space="preserve">Figure </w:t>
+      </w:r>
+      <w:r>
         <w:rPr>
           <w:noProof/>
         </w:rPr>
         <w:t>5</w:t>
       </w:r>
       <w:r>
-        <w:rPr>
-          <w:noProof/>
-        </w:rPr>
         <w:fldChar w:fldCharType="end"/>
       </w:r>
-      <w:bookmarkEnd w:id="7"/>
-      <w:r>
-        <w:t>: Predicted RAO Values</w:t>
+      <w:r>
+        <w:t>.</w:t>
       </w:r>
     </w:p>
     <w:p>
@@ -3694,55 +4717,156 @@
         <w:t xml:space="preserve"> beyond simple box barges. Currently planned is the use of Wrigley hulls, which can be parameterized in ANSYS in a similar fashion to what was done with the box barges.</w:t>
       </w:r>
     </w:p>
-    <w:p>
-      <w:pPr>
-        <w:pStyle w:val="Heading1"/>
-      </w:pPr>
-      <w:r>
-        <w:t>Acknowledgements</w:t>
-      </w:r>
-    </w:p>
-    <w:p>
-      <w:r>
-        <w:t>This research could not have been done without the help of Dr. Mirjam Furth</w:t>
-      </w:r>
-      <w:r>
-        <w:t xml:space="preserve"> who oversaw the progress and gave advice on the approaches taken,</w:t>
-      </w:r>
-      <w:r>
-        <w:t xml:space="preserve"> and the Texas A&amp;M Ocean Engineering Department</w:t>
-      </w:r>
-      <w:r>
-        <w:t xml:space="preserve"> who provided workstation computers which were used to collect the dataset.</w:t>
-      </w:r>
-    </w:p>
-    <w:p>
-      <w:pPr>
-        <w:jc w:val="left"/>
-      </w:pPr>
-      <w:r>
-        <w:br w:type="page"/>
-      </w:r>
-    </w:p>
-    <w:p>
-      <w:pPr>
-        <w:pStyle w:val="Heading1"/>
-      </w:pPr>
-      <w:r>
-        <w:lastRenderedPageBreak/>
-        <w:t>References</w:t>
-      </w:r>
-    </w:p>
-    <w:p>
-      <w:r>
-        <w:t>Please properly cite the paper</w:t>
-      </w:r>
-    </w:p>
+    <w:sdt>
+      <w:sdtPr>
+        <w:id w:val="-2126226368"/>
+        <w:docPartObj>
+          <w:docPartGallery w:val="Bibliographies"/>
+          <w:docPartUnique/>
+        </w:docPartObj>
+      </w:sdtPr>
+      <w:sdtEndPr>
+        <w:rPr>
+          <w:rFonts w:eastAsiaTheme="minorHAnsi" w:cstheme="minorBidi"/>
+          <w:b w:val="0"/>
+          <w:smallCaps w:val="0"/>
+          <w:color w:val="auto"/>
+          <w:sz w:val="20"/>
+          <w:szCs w:val="22"/>
+        </w:rPr>
+      </w:sdtEndPr>
+      <w:sdtContent>
+        <w:p>
+          <w:pPr>
+            <w:pStyle w:val="Heading1"/>
+          </w:pPr>
+          <w:r>
+            <w:t>References</w:t>
+          </w:r>
+        </w:p>
+        <w:sdt>
+          <w:sdtPr>
+            <w:id w:val="-573587230"/>
+            <w:bibliography/>
+          </w:sdtPr>
+          <w:sdtContent>
+            <w:p>
+              <w:pPr>
+                <w:pStyle w:val="Bibliography"/>
+                <w:ind w:left="720" w:hanging="720"/>
+                <w:rPr>
+                  <w:noProof/>
+                  <w:sz w:val="24"/>
+                  <w:szCs w:val="24"/>
+                </w:rPr>
+              </w:pPr>
+              <w:r>
+                <w:fldChar w:fldCharType="begin"/>
+              </w:r>
+              <w:r>
+                <w:instrText xml:space="preserve"> BIBLIOGRAPHY </w:instrText>
+              </w:r>
+              <w:r>
+                <w:fldChar w:fldCharType="separate"/>
+              </w:r>
+              <w:r>
+                <w:rPr>
+                  <w:noProof/>
+                </w:rPr>
+                <w:t xml:space="preserve">Jae, Hwan Lim, and Jae Jo Hyo. 2020. "Prediction of Barge Ship Roll Response Amplitude Operator Using Machine Learning Techniques." </w:t>
+              </w:r>
+              <w:r>
+                <w:rPr>
+                  <w:i/>
+                  <w:iCs/>
+                  <w:noProof/>
+                </w:rPr>
+                <w:t>Journal of Ocean Engineering and Technology</w:t>
+              </w:r>
+              <w:r>
+                <w:rPr>
+                  <w:noProof/>
+                </w:rPr>
+                <w:t xml:space="preserve"> 167-179.</w:t>
+              </w:r>
+            </w:p>
+            <w:p>
+              <w:pPr>
+                <w:pStyle w:val="Bibliography"/>
+                <w:ind w:left="720" w:hanging="720"/>
+                <w:rPr>
+                  <w:noProof/>
+                </w:rPr>
+              </w:pPr>
+              <w:r>
+                <w:rPr>
+                  <w:noProof/>
+                </w:rPr>
+                <w:t xml:space="preserve">Lee, S., Y. B. Kim, and J. Goo. 2012. "Analysis of motion response of barge ships in regular waves." </w:t>
+              </w:r>
+              <w:r>
+                <w:rPr>
+                  <w:i/>
+                  <w:iCs/>
+                  <w:noProof/>
+                </w:rPr>
+                <w:t>12th International Conference on Control, Automation and Systems.</w:t>
+              </w:r>
+              <w:r>
+                <w:rPr>
+                  <w:noProof/>
+                </w:rPr>
+                <w:t xml:space="preserve"> IEEE. 1920-1922.</w:t>
+              </w:r>
+            </w:p>
+            <w:p>
+              <w:pPr>
+                <w:pStyle w:val="Bibliography"/>
+                <w:ind w:left="720" w:hanging="720"/>
+                <w:rPr>
+                  <w:noProof/>
+                </w:rPr>
+              </w:pPr>
+              <w:r>
+                <w:rPr>
+                  <w:noProof/>
+                </w:rPr>
+                <w:t xml:space="preserve">Patel, Mohammed Shihab. 2016. "Stability of Offshore Barge Subjected to." </w:t>
+              </w:r>
+              <w:r>
+                <w:rPr>
+                  <w:i/>
+                  <w:iCs/>
+                  <w:noProof/>
+                </w:rPr>
+                <w:t>International Journal of Engineering Research &amp; Technology</w:t>
+              </w:r>
+              <w:r>
+                <w:rPr>
+                  <w:noProof/>
+                </w:rPr>
+                <w:t xml:space="preserve"> 179-183.</w:t>
+              </w:r>
+            </w:p>
+            <w:p>
+              <w:r>
+                <w:rPr>
+                  <w:b/>
+                  <w:bCs/>
+                  <w:noProof/>
+                </w:rPr>
+                <w:fldChar w:fldCharType="end"/>
+              </w:r>
+            </w:p>
+          </w:sdtContent>
+        </w:sdt>
+      </w:sdtContent>
+    </w:sdt>
     <w:p/>
     <w:sectPr>
-      <w:headerReference w:type="default" r:id="rId14"/>
-      <w:footerReference w:type="default" r:id="rId15"/>
-      <w:headerReference w:type="first" r:id="rId16"/>
+      <w:headerReference w:type="default" r:id="rId21"/>
+      <w:footerReference w:type="default" r:id="rId22"/>
+      <w:headerReference w:type="first" r:id="rId23"/>
       <w:pgSz w:w="12240" w:h="15840"/>
       <w:pgMar w:top="1440" w:right="1440" w:bottom="1440" w:left="1440" w:header="720" w:footer="720" w:gutter="0"/>
       <w:cols w:space="720"/>
@@ -5433,6 +6557,14 @@
       <w:szCs w:val="24"/>
     </w:rPr>
   </w:style>
+  <w:style w:type="paragraph" w:styleId="Bibliography">
+    <w:name w:val="Bibliography"/>
+    <w:basedOn w:val="Normal"/>
+    <w:next w:val="Normal"/>
+    <w:uiPriority w:val="37"/>
+    <w:unhideWhenUsed/>
+    <w:rsid w:val="00793D49"/>
+  </w:style>
 </w:styles>
 </file>
 
@@ -5752,7 +6884,7 @@
     </b:Author>
     <b:JournalName>International Journal of Engineering Research &amp; Technology</b:JournalName>
     <b:Pages>179-183</b:Pages>
-    <b:RefOrder>1</b:RefOrder>
+    <b:RefOrder>2</b:RefOrder>
   </b:Source>
   <b:Source>
     <b:Tag>JOET20</b:Tag>
@@ -5778,13 +6910,43 @@
     <b:JournalName>Journal of Ocean Engineering and Technology</b:JournalName>
     <b:Year>2020</b:Year>
     <b:Pages>167-179</b:Pages>
-    <b:RefOrder>2</b:RefOrder>
+    <b:RefOrder>1</b:RefOrder>
+  </b:Source>
+  <b:Source>
+    <b:Tag>Lee12</b:Tag>
+    <b:SourceType>ConferenceProceedings</b:SourceType>
+    <b:Guid>{667C8663-1980-4292-B530-B087D0046D4B}</b:Guid>
+    <b:Title>Analysis of motion response of barge ships in regular waves</b:Title>
+    <b:Year>2012</b:Year>
+    <b:Publisher>IEEE</b:Publisher>
+    <b:JournalName>IEEE</b:JournalName>
+    <b:Pages>1920-1922</b:Pages>
+    <b:Author>
+      <b:Author>
+        <b:NameList>
+          <b:Person>
+            <b:Last>Lee</b:Last>
+            <b:First>S.</b:First>
+          </b:Person>
+          <b:Person>
+            <b:Last>Kim</b:Last>
+            <b:First>Y. B.</b:First>
+          </b:Person>
+          <b:Person>
+            <b:Last>Goo</b:Last>
+            <b:First>J.</b:First>
+          </b:Person>
+        </b:NameList>
+      </b:Author>
+    </b:Author>
+    <b:ConferenceName>12th International Conference on Control, Automation and Systems</b:ConferenceName>
+    <b:RefOrder>3</b:RefOrder>
   </b:Source>
 </b:Sources>
 </file>
 
 <file path=customXml/itemProps1.xml><?xml version="1.0" encoding="utf-8"?>
-<ds:datastoreItem xmlns:ds="http://schemas.openxmlformats.org/officeDocument/2006/customXml" ds:itemID="{938FDD0E-89F4-4E7D-9DAA-66290D70FC99}">
+<ds:datastoreItem xmlns:ds="http://schemas.openxmlformats.org/officeDocument/2006/customXml" ds:itemID="{6C8FB342-5A42-4AE6-AA1E-CEA84FDC90DA}">
   <ds:schemaRefs>
     <ds:schemaRef ds:uri="http://schemas.openxmlformats.org/officeDocument/2006/bibliography"/>
   </ds:schemaRefs>

</xml_diff>